<commit_message>
modified xyplotyear and histyear and further developed the automation of data exploration for the vignettes, No Errors, Warnings, or Notes.
</commit_message>
<xml_diff>
--- a/data-raw/cpue_abundance.docx
+++ b/data-raw/cpue_abundance.docx
@@ -89,7 +89,7 @@
         <w:pStyle w:val="Date"/>
       </w:pPr>
       <w:r>
-        <w:t xml:space="preserve">01.</w:t>
+        <w:t xml:space="preserve">05.</w:t>
       </w:r>
       <w:r>
         <w:t xml:space="preserve"> </w:t>
@@ -235,7 +235,15 @@
         <w:pStyle w:val="FirstParagraph"/>
       </w:pPr>
       <w:r>
-        <w:t xml:space="preserve">The intent of this outline manuscript is to begin to piece together analysis of the validity of using cpue with wild caught abalone. This is a synthesis of discussions about this subject that you and I started a couple of times but never really took anywhere. Its importance lies in the fact that all Australian abalone harvest strategies are empirical and use catch-rates of some kind (surveys are catch-rates).</w:t>
+        <w:t xml:space="preserve">The intent of this outline manuscript is to begin to piece together analyses of the validity of using cpue as an index of relative abundance with wild caught abalone. This is a synthesis of discussions about this subject that Craig and I started a couple of times but never took anywhere. Its importance lies in the fact that all Australian abalone harvest strategies are empirical and use catch-rates of some kind (surveys are catch-rates).</w:t>
+      </w:r>
+    </w:p>
+    <w:p>
+      <w:pPr>
+        <w:pStyle w:val="BodyText"/>
+      </w:pPr>
+      <w:r>
+        <w:t xml:space="preserve">In brief, the use of naive or even standardized cpue is flawed in that the same cpue level can be obtained from teh stock when the stock fished is at very different levels of depletion. Nevertheless, there is information about the state of the stock when cpue, along with the catch and effort that give rise to it, are considered together.</w:t>
       </w:r>
     </w:p>
     <w:p>
@@ -253,7 +261,7 @@
         <w:pStyle w:val="FirstParagraph"/>
       </w:pPr>
       <w:r>
-        <w:t xml:space="preserve">Australia still has a number of wild abalone fisheries but, as with all abalone fisheries, their management remains difficult for many reasons the most important of which is the complex spatial structure exhibited by the biological properties at different locations. This spatial structure influences the productivity of different reefs and the size structure of the abalone typically caught in different locations.</w:t>
+        <w:t xml:space="preserve">Australia still has a number of significantly large wild abalone fisheries, with a national annual total catch of xxxx t. However, as with all abalone fisheries, their management remains difficult for many reasons, the most important of which is the complex spatial structure exhibited by the biological properties at different locations. This spatial structure influences the productivity of different reefs and the size structure of the abalone typically caught in different locations.</w:t>
       </w:r>
     </w:p>
     <w:p>
@@ -261,7 +269,7 @@
         <w:pStyle w:val="BodyText"/>
       </w:pPr>
       <w:r>
-        <w:t xml:space="preserve">The patchiness that is typical in abalone fisheries also influences observed catch-rates, and all Australian abalone fisheries use catch-rates of one kind or another in their harvest strategies, even where the harvest strategy is informal. This work aims to examine the validity of using abalone catch-rates in an important part of the Tasmanian fishery, which remains one of the largest in the world in terms of yield.</w:t>
+        <w:t xml:space="preserve">The patchiness in biological properties, abudnance, and productivity that is typical in abalone fisheries also influences observed catch-rates, and all Australian abalone fisheries use catch-rates of one kind or another in their harvest strategies, even where the harvest strategy is informal. This work aims to examine the validity of using abalone catch-rates in an important part of the Tasmanian fishery, which remains one of the largest in the world in terms of yield.</w:t>
       </w:r>
     </w:p>
     <w:p>
@@ -269,7 +277,7 @@
         <w:pStyle w:val="BodyText"/>
       </w:pPr>
       <w:r>
-        <w:t xml:space="preserve">Despite their on-going use, abalone catch-rates have a bad reputation and are considered unreliable because they are generally considered to suffer from hyper-stability, with a consequent risk of serial depletion of patches of abalone along a coast. The mis-match between the reputation of abalone catch-rates and their continued use in practice means that a closer examination of significant current abalone fisheries may illuminate under what circumstances catch-rates can be useful and when they should not be trusted.</w:t>
+        <w:t xml:space="preserve">The notion that abalone catch rates are generally uninformative was first formally emphasized by Sloan and Breen (1988), who summarized less formal reviews by Breen (1980) and by Fedorenko and Sprout (1982). Their main point was that abalone fisheries are prone to serial depletion and this led to catch rates becoming uninformative about relative abundance. So, abalone catch-rates have a bad reputation in fisheries (Breen, 1992; Prince and Shepherd, 1992; Shephard and Rodda, 2001) and are considered unreliable because they are generally considered to suffer from hyper-stability, with a consequent risk of serial depletion of patches of abalone along a coast. If fishers sequentially harvest and deplete separate beds then catches can be maintained or even increased with no comparable decline in catch rates becoming apparent despite the stock as a whole declining; this would constitute the classic cause of hyper-stable catch rates. Nevertheless, despite their poor reputation with abalone they continue to be used in Australia.</w:t>
       </w:r>
     </w:p>
     <w:p>
@@ -277,7 +285,7 @@
         <w:pStyle w:val="BodyText"/>
       </w:pPr>
       <w:r>
-        <w:t xml:space="preserve">An examination of whether abalone catch-rates can be used as a valid foundation of processes to provide management advice entails examining how well the current conceptual framework used to describe catch-rates matches the reality of the operation of abalone fisheries. The primary assumption when using catch-rates from commercial fisheries is that they provide a valid measure of the relative abundance of exploitable biomass. As a relative measure they are only potentially useful given a time-series of estimates.</w:t>
+        <w:t xml:space="preserve">The mis-match between the reputation of abalone catch-rates and their continued use in practice means that a closer examination of significant current abalone fisheries may illuminate under what circumstances catch-rates can be useful and when they should not be trusted.</w:t>
       </w:r>
     </w:p>
     <w:p>
@@ -285,7 +293,15 @@
         <w:pStyle w:val="BodyText"/>
       </w:pPr>
       <w:r>
-        <w:t xml:space="preserve">Another major assumption behind the notion that catch-rates (cpue) provide a measure of relative abundance is that the members of stock constitute a dynamic-pool of individuals. The dynamic-pool assumption is fundamentally about the mixing rate within a population and implies that fishing mortality (or some other process) applied in one part of a fishery will influence all other parts of the fishery within a short period of time. With Tasmanian blacklip abalone (</w:t>
+        <w:t xml:space="preserve">An examination of whether abalone catch-rates can be used as a valid foundation of processes to provide management advice entails examining how well the current conceptual framework used to describe catch-rates matches the reality of the operation of abalone fisheries. The primary assumption when using catch-rates from commercial fisheries is that they provide a valid measure of the relative abundance of exploitable biomass. It is important to realize that, as a relative measure, they are only potentially useful given a time-series of estimates, one or just a few observations will not exhibit a convincing trend.</w:t>
+      </w:r>
+    </w:p>
+    <w:p>
+      <w:pPr>
+        <w:pStyle w:val="BodyText"/>
+      </w:pPr>
+      <w:r>
+        <w:t xml:space="preserve">Another important assumption behind the notion that catch-rates (cpue) provide a measure of relative abundance is that the members of stock constitute a dynamic-pool of individuals. The dynamic-pool assumption is fundamentally about the mixing rate within a population and implies that fishing mortality (or some other process) applied in one part of a fishery will influence all other parts of the fishery within a short period of time (usually this means within a year). With Tasmanian blacklip abalone (</w:t>
       </w:r>
       <w:r>
         <w:rPr>
@@ -306,7 +322,7 @@
         <w:t xml:space="preserve">et al</w:t>
       </w:r>
       <w:r>
-        <w:t xml:space="preserve">, 2009) and seriously breaks the dynamic pool assumption that is a part of so much of fisheries science theory. This affects the potential relationship between observed catch-rates and relative abundance in terms of what is termed the</w:t>
+        <w:t xml:space="preserve">, 2009) and seriously breaks the dynamic pool assumption when considering a complete quota zone rather than the much smaller areas within which it might be valid. This affects the potential relationship between observed catch-rates and relative abundance in terms of what is termed the</w:t>
       </w:r>
       <w:r>
         <w:t xml:space="preserve"> </w:t>
@@ -364,7 +380,7 @@
             </m:sub>
             <m:sup>
               <m:r>
-                <m:t>E</m:t>
+                <m:t>λ</m:t>
               </m:r>
             </m:sup>
           </m:sSubSup>
@@ -429,7 +445,7 @@
           </m:sub>
           <m:sup>
             <m:r>
-              <m:t>E</m:t>
+              <m:t>λ</m:t>
             </m:r>
           </m:sup>
         </m:sSubSup>
@@ -449,7 +465,7 @@
         </m:r>
       </m:oMath>
       <w:r>
-        <w:t xml:space="preserve">, and</w:t>
+        <w:t xml:space="preserve">,</w:t>
       </w:r>
       <w:r>
         <w:t xml:space="preserve"> </w:t>
@@ -463,7 +479,44 @@
         <w:t xml:space="preserve"> </w:t>
       </w:r>
       <w:r>
-        <w:t xml:space="preserve">is the catchability for a given fishing method (this cold also be given a time subscript). With the complex spatial exhibited by abalone populations the problem lies with the notion of available exploitable biomass. With highly mixed scale-fisheries estimates of</w:t>
+        <w:t xml:space="preserve">is the catchability for a given fishing method (this could also be given a time subscript), and</w:t>
+      </w:r>
+      <w:r>
+        <w:t xml:space="preserve"> </w:t>
+      </w:r>
+      <m:oMath>
+        <m:r>
+          <m:t>λ</m:t>
+        </m:r>
+      </m:oMath>
+      <w:r>
+        <w:t xml:space="preserve"> </w:t>
+      </w:r>
+      <w:r>
+        <w:t xml:space="preserve">is an exponent</w:t>
+      </w:r>
+      <w:r>
+        <w:t xml:space="preserve"> </w:t>
+      </w:r>
+      <w:r>
+        <w:t xml:space="preserve">that can be used to describe non-linearity in the relationship between CPUE and exploitable biomass (usually it is set</w:t>
+      </w:r>
+      <w:r>
+        <w:t xml:space="preserve"> </w:t>
+      </w:r>
+      <m:oMath>
+        <m:r>
+          <m:t>λ</m:t>
+        </m:r>
+        <m:r>
+          <m:t>=</m:t>
+        </m:r>
+        <m:r>
+          <m:t>1</m:t>
+        </m:r>
+      </m:oMath>
+      <w:r>
+        <w:t xml:space="preserve">). With the complex spatial structure exhibited within abalone fisheries the problem with the dynamic pool assumption lies with the notion of available exploitable biomass. With highly mixed scale-fish fisheries, estimates of</w:t>
       </w:r>
       <w:r>
         <w:t xml:space="preserve"> </w:t>
@@ -491,7 +544,7 @@
         <w:t xml:space="preserve"> </w:t>
       </w:r>
       <w:r>
-        <w:t xml:space="preserve">could easily be or the order of 0.5 or higher. Generally the fishery operates at such small scales whereas the assessment and management tends to operate at larger scales.</w:t>
+        <w:t xml:space="preserve">could easily be of the order of 0.5 or higher, meaning that a diver might be able to take 50% or more of all available legal sized abalone within a small area. Generally the fishery operates at such small scales whereas the assessment and management tends to operate at larger scales.</w:t>
       </w:r>
     </w:p>
     <w:p>
@@ -664,13 +717,23 @@
     </w:p>
     <w:p>
       <w:pPr>
+        <w:pStyle w:val="Heading5"/>
+      </w:pPr>
+      <w:bookmarkStart w:id="26" w:name="p"/>
+      <w:r>
+        <w:t xml:space="preserve">p</w:t>
+      </w:r>
+      <w:bookmarkEnd w:id="26"/>
+    </w:p>
+    <w:p>
+      <w:pPr>
         <w:pStyle w:val="Heading2"/>
       </w:pPr>
-      <w:bookmarkStart w:id="26" w:name="reported-catch-vs-tac"/>
+      <w:bookmarkStart w:id="27" w:name="reported-catch-vs-tac"/>
       <w:r>
         <w:t xml:space="preserve">Reported Catch vs TAC</w:t>
       </w:r>
-      <w:bookmarkEnd w:id="26"/>
+      <w:bookmarkEnd w:id="27"/>
     </w:p>
     <w:tbl>
       <w:tblPr>
@@ -2425,7 +2488,27 @@
     </w:tbl>
     <w:p>
       <w:pPr>
-        <w:pStyle w:val="BodyText"/>
+        <w:pStyle w:val="Heading6"/>
+      </w:pPr>
+      <w:bookmarkStart w:id="28" w:name="l"/>
+      <w:r>
+        <w:t xml:space="preserve">l</w:t>
+      </w:r>
+      <w:bookmarkEnd w:id="28"/>
+    </w:p>
+    <w:p>
+      <w:pPr>
+        <w:pStyle w:val="Heading6"/>
+      </w:pPr>
+      <w:bookmarkStart w:id="29" w:name="l-1"/>
+      <w:r>
+        <w:t xml:space="preserve">l</w:t>
+      </w:r>
+      <w:bookmarkEnd w:id="29"/>
+    </w:p>
+    <w:p>
+      <w:pPr>
+        <w:pStyle w:val="FirstParagraph"/>
       </w:pPr>
       <w:r>
         <w:drawing>
@@ -2443,7 +2526,7 @@
                     </pic:cNvPicPr>
                   </pic:nvPicPr>
                   <pic:blipFill>
-                    <a:blip r:embed="rId27"/>
+                    <a:blip r:embed="rId30"/>
                     <a:stretch>
                       <a:fillRect/>
                     </a:stretch>
@@ -2530,11 +2613,11 @@
       <w:pPr>
         <w:pStyle w:val="Heading2"/>
       </w:pPr>
-      <w:bookmarkStart w:id="28" w:name="total-catch"/>
+      <w:bookmarkStart w:id="31" w:name="total-catch"/>
       <w:r>
         <w:t xml:space="preserve">Total Catch</w:t>
       </w:r>
-      <w:bookmarkEnd w:id="28"/>
+      <w:bookmarkEnd w:id="31"/>
     </w:p>
     <w:p>
       <w:pPr>
@@ -2572,13 +2655,62 @@
     </w:p>
     <w:p>
       <w:pPr>
+        <w:pStyle w:val="Heading6"/>
+      </w:pPr>
+      <w:bookmarkStart w:id="32" w:name="l-2"/>
+      <w:r>
+        <w:t xml:space="preserve">l</w:t>
+      </w:r>
+      <w:bookmarkEnd w:id="32"/>
+    </w:p>
+    <w:p>
+      <w:pPr>
+        <w:pStyle w:val="FirstParagraph"/>
+      </w:pPr>
+      <w:r>
+        <w:t xml:space="preserve">The zone total</w:t>
+      </w:r>
+      <w:r>
+        <w:t xml:space="preserve"> </w:t>
+      </w:r>
+      <w:r>
+        <w:rPr>
+          <w:i/>
+        </w:rPr>
+        <w:t xml:space="preserve">aav</w:t>
+      </w:r>
+      <w:r>
+        <w:t xml:space="preserve"> </w:t>
+      </w:r>
+      <w:r>
+        <w:t xml:space="preserve">is the lowest of all, illustrating that the variation among blocks cancels itself out to a large degree across the zone. Across the zone the catches between years are relatively smooth though mostly declining but within many individual blocks the variation is extreme. In the northern blocks from block 23 northward, there have been extreme catch events where the catches more than doubled over very short periods followed by declines. Some of these blocks appear to have never recovered from such declines (26, 27, 28, and 30).</w:t>
+      </w:r>
+    </w:p>
+    <w:p>
+      <w:pPr>
+        <w:pStyle w:val="BodyText"/>
+      </w:pPr>
+      <w:r>
+        <w:t xml:space="preserve">In amongst these changes in catch levels there were changes to the legal minimum length which was 132mm up until 2002 when it was increased to 136mm, and then up to 138mm in 2006. The second peak of catches in block 31 was the result of a reduction in legal minimum length from 136mm to 132mm in 2010 [is the LML in block 31 still 132mm? This is another sad/tragic case akin to blocks 5 and 49!].</w:t>
+      </w:r>
+    </w:p>
+    <w:p>
+      <w:pPr>
+        <w:pStyle w:val="BodyText"/>
+      </w:pPr>
+      <w:r>
+        <w:t xml:space="preserve">It is clear that the eastern zone fishery, now with a TAC = 294t, has become highly dependent upon the productivity of the eastern part of block 13, which includes the Acteaon Islands. It is also clear that over the five year period from 2015 - 2019 the RBC has declined so that the 2019 recommended catch is only 47.6% of that in 2015 and only 24.7% of that in 2000 at the start of zonation. An examination of the standardized cpue for the eastern zone along with the associated total catch illustrates why such large changes in TAC had to occur.</w:t>
+      </w:r>
+    </w:p>
+    <w:p>
+      <w:pPr>
         <w:pStyle w:val="Heading3"/>
       </w:pPr>
-      <w:bookmarkStart w:id="29" w:name="catch-per-block"/>
+      <w:bookmarkStart w:id="33" w:name="catch-per-block"/>
       <w:r>
         <w:t xml:space="preserve">Catch per Block</w:t>
       </w:r>
-      <w:bookmarkEnd w:id="29"/>
+      <w:bookmarkEnd w:id="33"/>
     </w:p>
     <w:p>
       <w:pPr>
@@ -2600,7 +2732,7 @@
                     </pic:cNvPicPr>
                   </pic:nvPicPr>
                   <pic:blipFill>
-                    <a:blip r:embed="rId30"/>
+                    <a:blip r:embed="rId34"/>
                     <a:stretch>
                       <a:fillRect/>
                     </a:stretch>
@@ -2635,52 +2767,13 @@
     </w:p>
     <w:p>
       <w:pPr>
-        <w:pStyle w:val="BodyText"/>
-      </w:pPr>
-      <w:r>
-        <w:t xml:space="preserve">The zone total</w:t>
-      </w:r>
-      <w:r>
-        <w:t xml:space="preserve"> </w:t>
-      </w:r>
-      <w:r>
-        <w:rPr>
-          <w:i/>
-        </w:rPr>
-        <w:t xml:space="preserve">aav</w:t>
-      </w:r>
-      <w:r>
-        <w:t xml:space="preserve"> </w:t>
-      </w:r>
-      <w:r>
-        <w:t xml:space="preserve">is the lowest of all, illustrating that the variation among blocks cancels itself out to a large degree across the zone. Across the zone the catches between years are relatively smooth though mostly declining but within many individual blocks the variation is extreme. In the northern blocks from block 23 northward, there have been extreme catch events where the catches more than doubled over very short periods followed by declines. Some of these blocks appear to have never recovered from such declines (26, 27, 28, and 30).</w:t>
-      </w:r>
-    </w:p>
-    <w:p>
-      <w:pPr>
-        <w:pStyle w:val="BodyText"/>
-      </w:pPr>
-      <w:r>
-        <w:t xml:space="preserve">In amongst these changes in catch levels there were changes to the legal minimum length which was 132mm up until 2002 when it was increased to 136mm, and then up to 138mm in 2006. The second peak of catches in block 31 was the result of a reduction in legal minimum length from 136mm to 132mm in 2010 [is the LML in block 31 still 132mm? This is another sad/tragic case akin to blocks 5 and 49!].</w:t>
-      </w:r>
-    </w:p>
-    <w:p>
-      <w:pPr>
-        <w:pStyle w:val="BodyText"/>
-      </w:pPr>
-      <w:r>
-        <w:t xml:space="preserve">It is clear that the eastern zone fishery, now with a TAC = 294t, has become highly dependent upon the productivity of the eastern part of block 13, which includes the Acteaon Islands. It is also clear that over the five year period from 2015 - 2019 the RBC has declined so that the 2019 recommended catch is only 47.6% of that in 2015 and only 24.7% of that in 2000 at the start of zonation. An examination of the standardized cpue for the eastern zone along with the associated total catch illustrates why such large changes in TAC had to occur.</w:t>
-      </w:r>
-    </w:p>
-    <w:p>
-      <w:pPr>
         <w:pStyle w:val="Heading2"/>
       </w:pPr>
-      <w:bookmarkStart w:id="31" w:name="zone-wide-cpue"/>
+      <w:bookmarkStart w:id="35" w:name="zone-wide-cpue"/>
       <w:r>
         <w:t xml:space="preserve">Zone-Wide CPUE</w:t>
       </w:r>
-      <w:bookmarkEnd w:id="31"/>
+      <w:bookmarkEnd w:id="35"/>
     </w:p>
     <w:p>
       <w:pPr>
@@ -2725,7 +2818,7 @@
                     </pic:cNvPicPr>
                   </pic:nvPicPr>
                   <pic:blipFill>
-                    <a:blip r:embed="rId32"/>
+                    <a:blip r:embed="rId36"/>
                     <a:stretch>
                       <a:fillRect/>
                     </a:stretch>
@@ -2810,7 +2903,7 @@
         <w:rPr>
           <w:rStyle w:val="VerbatimChar"/>
         </w:rPr>
-        <w:t xml:space="preserve">## ~ LnCE year + diver + take_vessel + month + ports </w:t>
+        <w:t xml:space="preserve">## ~ LnCE year + diver + take_vessel + month + block </w:t>
       </w:r>
       <w:r>
         <w:br/>
@@ -2819,16 +2912,7 @@
         <w:rPr>
           <w:rStyle w:val="VerbatimChar"/>
         </w:rPr>
-        <w:t xml:space="preserve">## ~ LnCE year + diver + take_vessel + month + ports + block </w:t>
-      </w:r>
-      <w:r>
-        <w:br/>
-      </w:r>
-      <w:r>
-        <w:rPr>
-          <w:rStyle w:val="VerbatimChar"/>
-        </w:rPr>
-        <w:t xml:space="preserve">## [1] Optimum model LnCE ~ year + diver + take_vessel + month + ports + block</w:t>
+        <w:t xml:space="preserve">## [1] Optimum model LnCE ~ year + diver + take_vessel + month + block</w:t>
       </w:r>
     </w:p>
     <w:p>
@@ -2837,6 +2921,14 @@
       </w:pPr>
       <w:r>
         <w:t xml:space="preserve">The optimum model is essentially coincident when all divers are used or only those who have fished for more than 1 year. This is not surprising given that removing those 33 divers only removed 219 records out of 82102 records, and only 50.57t out of 22853.14t.</w:t>
+      </w:r>
+    </w:p>
+    <w:p>
+      <w:pPr>
+        <w:pStyle w:val="BodyText"/>
+      </w:pPr>
+      <w:r>
+        <w:t xml:space="preserve">From 1992 to 1998 the cpue increases and so do the catches until there was 1500t being taken from the east coast from a State-wide TAC of 2520t (which included both blacklip and greenlip), so 59.5% of the total came from east coast blacklip. Despite the use of a legal minimum length (LML) implying there would be a time-lag between taking these catches and observing their impacts, at that time this appeared to be a positive sign that the fishery was not having a serious impact on the eastern stock. With a LML of 132mm the lag was thought to be between 4 to 5 years so a positive run of seven years supported the postive view. However, from 1998 to 2002 the cpue declined 42% from an average of about 87kg/hr to only about 51kg/hr. This also led to a decline in the reported catches from 1501t down to 848t. The east and west zones were introduced in 2000 with a major objective of re-distributing catch from the east coast to the west, and the LML in the eastern zone in crease to 136mm in 2002. Zonationwas aimed at spreading the catch spatially and the increase in the LML was aimed at providing a longer refuge from fishing mortality to aid larval production.</w:t>
       </w:r>
     </w:p>
     <w:p>
@@ -2859,7 +2951,7 @@
                     </pic:cNvPicPr>
                   </pic:nvPicPr>
                   <pic:blipFill>
-                    <a:blip r:embed="rId33"/>
+                    <a:blip r:embed="rId37"/>
                     <a:stretch>
                       <a:fillRect/>
                     </a:stretch>
@@ -2899,7 +2991,7 @@
         <w:pStyle w:val="BodyText"/>
       </w:pPr>
       <w:r>
-        <w:t xml:space="preserve">From 1992 to 1998 the cpue increases and so do the catches until there was 1500t being taken from the east coast from a State-wide TAC of 2520t (which included both blacklip and greenlip), so 59.5% of the total came from east coast blacklip. Despite the use of a legal minimum length (LML) implying there would be a time-lag between taking these catches and observing their impacts, at that time this appeared to be a positive sign that the fishery was not having a serious impact on the eastern stock. With a LML of 132mm the lag was thought to be between 4 to 5 years so a positive run of seven years supported the postive view. However, from 1998 to 2002 the cpue declined 42% from an average of about 87kg/hr to only about 51kg/hr. This also led to a decline in the reported catches from 1501t down to 848t. The east and west zones were introduced in 2000 with a major objective of re-distributing catch from the east coast to the west, and the LML in the eastern zone in crease to 136mm in 2002. Zonationwas aimed at spreading the catch spatially and the increase in the LML was aimed at providing a longer refuge from fishing mortality to aid larval production.</w:t>
+        <w:t xml:space="preserve">After little improvement in cpue the eastern TAC was reduced in 2004 and was held at an average of 767t until 2007 after which it increased each year to a TAC of 887t in 2010. It should be noted that cpue between 2006 - 2008 (average ~ 85.6kg/hr) was approximately the same as between 1996 - 1998 (average ~ 87.6kg/hr) and yet average catches for the two periods were 1332.2t and 780.9t respectively (a 42% decline).</w:t>
       </w:r>
     </w:p>
     <w:p>
@@ -2907,56 +2999,147 @@
         <w:pStyle w:val="BodyText"/>
       </w:pPr>
       <w:r>
-        <w:t xml:space="preserve">After little improvement in cpue the eastern TAC was reduced in 2004 and was held at an average of 767t until 2007 after which it increased each year to a TAC of 887t in 2010. It should be noted that cpue between 2006 - 2008 (average ~ 85.6kg/hr) was approximately the same as between 1996 - 1998 (average ~ 87.6kg/hr) and yet average catches for the two periods were 1332.2t and 780.9t respectively (a 42% decline).</w:t>
+        <w:t xml:space="preserve">Despite the rise in cpue from 2004 to 2009, cpue dropped 25% from 92.5kg/hr to 69/8kg/hr in 2010. This was later correlated with a marine heatwave event but the reduced catches at the same cpue levels suggest that the eastern stock must also have been smaller at the same time, with consequently lower productivity, lower larval production, and presumably lowered resilience to environmental perturbations [any statement on resilience makes sense in a weight-of-evidence context but otherwise is speculation]. This conclusion is supported by the fact that following 2010 the TAC was eventually reduced to 528.5t and yet no recovery in cpue became apparent and consequently, evan relatively large declines in TAC have not yet led to significant increases in cpue.</w:t>
       </w:r>
     </w:p>
     <w:p>
       <w:pPr>
-        <w:pStyle w:val="BodyText"/>
-      </w:pPr>
-      <w:r>
-        <w:t xml:space="preserve">Despite the rise in cpue from 2004 to 2009, cpue dropped 25% from 92.5kg/hr to 69/8kg/hr in 2010. This was later correlated with a marine heatwave event but the reduced catches at the same cpue levels suggest that the eastern stock must also have been smaller at the same time, with consequently lower productivity, lower larval production, and presumably lowered resilience to environmental perturbations [any statement on resilience makes sense in a weight-of-evidence context but otherwise is speculation]. This conclusion is supported by the fact that following 2010 the TAC was eventually reduced to 528.5t and yet no recovery in cpue became apparent and consequently, evan relatively large declines in TAC have not yet led to significant increases in cpue.</w:t>
-      </w:r>
+        <w:pStyle w:val="Heading1"/>
+      </w:pPr>
+      <w:bookmarkStart w:id="38" w:name="discussion"/>
+      <w:r>
+        <w:t xml:space="preserve">Discussion</w:t>
+      </w:r>
+      <w:bookmarkEnd w:id="38"/>
     </w:p>
     <w:p>
       <w:pPr>
-        <w:pStyle w:val="Heading1"/>
-      </w:pPr>
-      <w:bookmarkStart w:id="34" w:name="discussion"/>
-      <w:r>
-        <w:t xml:space="preserve">Discussion</w:t>
-      </w:r>
-      <w:bookmarkEnd w:id="34"/>
+        <w:pStyle w:val="FirstParagraph"/>
+      </w:pPr>
+      <w:r>
+        <w:t xml:space="preserve">Clearly one lesson is that the scales of assessment need to be small but when matched with large scale management we can still end up with problems deriving from spatial heterogeneity in abundance and availability.</w:t>
+      </w:r>
     </w:p>
     <w:p>
       <w:pPr>
-        <w:pStyle w:val="FirstParagraph"/>
-      </w:pPr>
-      <w:r>
-        <w:t xml:space="preserve">Clearly one lesson is that the scales of assessment need to be small but when matched with large scale management we can still end up with problems deriving from spatial heterogeneity in abundance and availability.</w:t>
+        <w:pStyle w:val="BodyText"/>
+      </w:pPr>
+      <w:r>
+        <w:t xml:space="preserve">The difference between availability and abundance in abalone needs more clarity.</w:t>
       </w:r>
     </w:p>
     <w:p>
       <w:pPr>
-        <w:pStyle w:val="BodyText"/>
-      </w:pPr>
-      <w:r>
-        <w:t xml:space="preserve">The difference between availability and abundance in abalone needs more clarity.</w:t>
-      </w:r>
+        <w:pStyle w:val="Heading1"/>
+      </w:pPr>
+      <w:bookmarkStart w:id="39" w:name="references"/>
+      <w:r>
+        <w:t xml:space="preserve">References</w:t>
+      </w:r>
+      <w:bookmarkEnd w:id="39"/>
     </w:p>
     <w:p>
       <w:pPr>
-        <w:pStyle w:val="Heading1"/>
-      </w:pPr>
-      <w:bookmarkStart w:id="35" w:name="references"/>
-      <w:r>
-        <w:t xml:space="preserve">References</w:t>
-      </w:r>
-      <w:bookmarkEnd w:id="35"/>
+        <w:pStyle w:val="FirstParagraph"/>
+      </w:pPr>
+      <w:r>
+        <w:t xml:space="preserve">Breen, P.A. (1980). Measuring fishing intensity and annual production in the abalone</w:t>
+      </w:r>
+      <w:r>
+        <w:t xml:space="preserve"> </w:t>
+      </w:r>
+      <w:r>
+        <w:t xml:space="preserve">fishery of British Columbia.</w:t>
+      </w:r>
+      <w:r>
+        <w:t xml:space="preserve"> </w:t>
+      </w:r>
+      <w:r>
+        <w:rPr>
+          <w:i/>
+        </w:rPr>
+        <w:t xml:space="preserve">Canadian Technical Report in Fisheries and Aquatic</w:t>
+      </w:r>
+      <w:r>
+        <w:rPr>
+          <w:i/>
+        </w:rPr>
+        <w:t xml:space="preserve"> </w:t>
+      </w:r>
+      <w:r>
+        <w:rPr>
+          <w:i/>
+        </w:rPr>
+        <w:t xml:space="preserve">Sciences</w:t>
+      </w:r>
+      <w:r>
+        <w:t xml:space="preserve"> </w:t>
+      </w:r>
+      <w:r>
+        <w:rPr>
+          <w:b/>
+        </w:rPr>
+        <w:t xml:space="preserve">947</w:t>
+      </w:r>
+      <w:r>
+        <w:t xml:space="preserve">: 49 pp.</w:t>
+      </w:r>
     </w:p>
     <w:p>
       <w:pPr>
-        <w:pStyle w:val="FirstParagraph"/>
+        <w:pStyle w:val="BodyText"/>
+      </w:pPr>
+      <w:r>
+        <w:t xml:space="preserve">Breen, P.A. (1992) A review of models used for stock assessment in abalone fisheries. p 253-275 In: Shepherd SA, Tegner MJ, Guzmán Del Próo SA (eds)</w:t>
+      </w:r>
+      <w:r>
+        <w:t xml:space="preserve"> </w:t>
+      </w:r>
+      <w:r>
+        <w:rPr>
+          <w:i/>
+        </w:rPr>
+        <w:t xml:space="preserve">Abalone of the World: Biology, Fisheries and Culture.</w:t>
+      </w:r>
+      <w:r>
+        <w:t xml:space="preserve"> </w:t>
+      </w:r>
+      <w:r>
+        <w:t xml:space="preserve">Blackwell Scientific, Oxford.</w:t>
+      </w:r>
+    </w:p>
+    <w:p>
+      <w:pPr>
+        <w:pStyle w:val="BodyText"/>
+      </w:pPr>
+      <w:r>
+        <w:t xml:space="preserve">Fedorenko, A.Y. and P.E. Sprout (1982) Abalone Biology, Fishery Regulations, Commercial Catch (1952-1980), and Current Status of Resource in British Columbia.</w:t>
+      </w:r>
+      <w:r>
+        <w:t xml:space="preserve"> </w:t>
+      </w:r>
+      <w:r>
+        <w:rPr>
+          <w:i/>
+        </w:rPr>
+        <w:t xml:space="preserve">Canadian Manuscript Report of Fisheries and Aquatic Sciences</w:t>
+      </w:r>
+      <w:r>
+        <w:t xml:space="preserve"> </w:t>
+      </w:r>
+      <w:r>
+        <w:rPr>
+          <w:b/>
+        </w:rPr>
+        <w:t xml:space="preserve">No 1658</w:t>
+      </w:r>
+      <w:r>
+        <w:t xml:space="preserve">. 74pp.</w:t>
+      </w:r>
+    </w:p>
+    <w:p>
+      <w:pPr>
+        <w:pStyle w:val="BodyText"/>
       </w:pPr>
       <w:r>
         <w:t xml:space="preserve">Haddon, M., Mayfield, S., Helidoniotis, F., Chick, R. and C. Mundy (2014)</w:t>
@@ -3127,13 +3310,118 @@
     </w:p>
     <w:p>
       <w:pPr>
+        <w:pStyle w:val="BodyText"/>
+      </w:pPr>
+      <w:r>
+        <w:t xml:space="preserve">Prince, J.D. and S.A. Shepherd (1992) Australian abalone fisheries and their management. p 407-427 In: Shepherd SA, Tegner MJ, Guzmán Del Próo SA (</w:t>
+      </w:r>
+      <w:r>
+        <w:rPr>
+          <w:i/>
+        </w:rPr>
+        <w:t xml:space="preserve">eds</w:t>
+      </w:r>
+      <w:r>
+        <w:t xml:space="preserve">)</w:t>
+      </w:r>
+      <w:r>
+        <w:t xml:space="preserve"> </w:t>
+      </w:r>
+      <w:r>
+        <w:rPr>
+          <w:i/>
+        </w:rPr>
+        <w:t xml:space="preserve">Abalone of the World: Biology, Fisheries and Culture.</w:t>
+      </w:r>
+      <w:r>
+        <w:t xml:space="preserve"> </w:t>
+      </w:r>
+      <w:r>
+        <w:t xml:space="preserve">Blackwell Scientific, Oxford.</w:t>
+      </w:r>
+    </w:p>
+    <w:p>
+      <w:pPr>
+        <w:pStyle w:val="BodyText"/>
+      </w:pPr>
+      <w:r>
+        <w:t xml:space="preserve">Shepherd, S.A. and K.R. Rodda (2001) Sustainability demands vigilance: evidence for serial decline of the greenlip abalone fishery and a review of management.</w:t>
+      </w:r>
+      <w:r>
+        <w:t xml:space="preserve"> </w:t>
+      </w:r>
+      <w:r>
+        <w:rPr>
+          <w:i/>
+        </w:rPr>
+        <w:t xml:space="preserve">Journal of Shellfish Research</w:t>
+      </w:r>
+      <w:r>
+        <w:t xml:space="preserve"> </w:t>
+      </w:r>
+      <w:r>
+        <w:rPr>
+          <w:b/>
+        </w:rPr>
+        <w:t xml:space="preserve">20</w:t>
+      </w:r>
+      <w:r>
+        <w:t xml:space="preserve">(2):829-841.</w:t>
+      </w:r>
+    </w:p>
+    <w:p>
+      <w:pPr>
+        <w:pStyle w:val="BodyText"/>
+      </w:pPr>
+      <w:r>
+        <w:t xml:space="preserve">Sloan, N.A. and P.A. Breen (1988). Northern abalone,</w:t>
+      </w:r>
+      <w:r>
+        <w:t xml:space="preserve"> </w:t>
+      </w:r>
+      <w:r>
+        <w:rPr>
+          <w:i/>
+        </w:rPr>
+        <w:t xml:space="preserve">Haliotis kamtschatkana</w:t>
+      </w:r>
+      <w:r>
+        <w:t xml:space="preserve"> </w:t>
+      </w:r>
+      <w:r>
+        <w:t xml:space="preserve">in British Columbia: Fisheries and synopsis of life history information.</w:t>
+      </w:r>
+      <w:r>
+        <w:t xml:space="preserve"> </w:t>
+      </w:r>
+      <w:r>
+        <w:rPr>
+          <w:i/>
+        </w:rPr>
+        <w:t xml:space="preserve">Canadian Special Publication in Fisheries and Aquatic Sciences</w:t>
+      </w:r>
+      <w:r>
+        <w:t xml:space="preserve"> </w:t>
+      </w:r>
+      <w:r>
+        <w:rPr>
+          <w:b/>
+        </w:rPr>
+        <w:t xml:space="preserve">103</w:t>
+      </w:r>
+      <w:r>
+        <w:t xml:space="preserve">: 46 pp.</w:t>
+      </w:r>
+    </w:p>
+    <w:p>
+      <w:pPr>
         <w:pStyle w:val="Heading1"/>
       </w:pPr>
-      <w:bookmarkStart w:id="36" w:name="supplementary-material"/>
+      <w:bookmarkStart w:id="40" w:name="supplementary-material"/>
       <w:r>
         <w:t xml:space="preserve">Supplementary Material</w:t>
       </w:r>
-      <w:bookmarkEnd w:id="36"/>
+      <w:bookmarkEnd w:id="40"/>
     </w:p>
     <w:p>
       <w:pPr>
@@ -3163,7 +3451,7 @@
                     </pic:cNvPicPr>
                   </pic:nvPicPr>
                   <pic:blipFill>
-                    <a:blip r:embed="rId37"/>
+                    <a:blip r:embed="rId41"/>
                     <a:stretch>
                       <a:fillRect/>
                     </a:stretch>
@@ -3210,7 +3498,7 @@
                     </pic:cNvPicPr>
                   </pic:nvPicPr>
                   <pic:blipFill>
-                    <a:blip r:embed="rId38"/>
+                    <a:blip r:embed="rId42"/>
                     <a:stretch>
                       <a:fillRect/>
                     </a:stretch>
@@ -3653,7 +3941,17 @@
     </w:p>
     <w:p>
       <w:pPr>
-        <w:pStyle w:val="BodyText"/>
+        <w:pStyle w:val="Heading5"/>
+      </w:pPr>
+      <w:bookmarkStart w:id="43" w:name="p-1"/>
+      <w:r>
+        <w:t xml:space="preserve">p</w:t>
+      </w:r>
+      <w:bookmarkEnd w:id="43"/>
+    </w:p>
+    <w:p>
+      <w:pPr>
+        <w:pStyle w:val="FirstParagraph"/>
       </w:pPr>
       <w:r>
         <w:t xml:space="preserve">A comparison of the reported total Eastern zone catch relative to the TAC indicates that the TAC is taken every year with only minor deviations. There is an average of 1.38% of the TAC not caught though the actual figure has varied from -0.024% up to 5.038%. The largest amount not taken in a year occurred in 2019 where 60t, or 5% of the TAC was not taken.</w:t>
@@ -6455,13 +6753,23 @@
     </w:tbl>
     <w:p>
       <w:pPr>
+        <w:pStyle w:val="Heading6"/>
+      </w:pPr>
+      <w:bookmarkStart w:id="44" w:name="l-3"/>
+      <w:r>
+        <w:t xml:space="preserve">l</w:t>
+      </w:r>
+      <w:bookmarkEnd w:id="44"/>
+    </w:p>
+    <w:p>
+      <w:pPr>
         <w:pStyle w:val="Heading3"/>
       </w:pPr>
-      <w:bookmarkStart w:id="39" w:name="X5a85a39996912d51275e5e261cd39f349b3911d"/>
+      <w:bookmarkStart w:id="45" w:name="X5a85a39996912d51275e5e261cd39f349b3911d"/>
       <w:r>
         <w:t xml:space="preserve">Equation for Average Annual Variability of Catch</w:t>
       </w:r>
-      <w:bookmarkEnd w:id="39"/>
+      <w:bookmarkEnd w:id="45"/>
     </w:p>
     <w:p>
       <w:pPr>
@@ -6584,6 +6892,98 @@
           </m:nary>
         </m:oMath>
       </m:oMathPara>
+    </w:p>
+    <w:p>
+      <w:pPr>
+        <w:pStyle w:val="FirstParagraph"/>
+      </w:pPr>
+      <w:r>
+        <w:t xml:space="preserve">where</w:t>
+      </w:r>
+      <w:r>
+        <w:t xml:space="preserve"> </w:t>
+      </w:r>
+      <m:oMath>
+        <m:sSub>
+          <m:e>
+            <m:r>
+              <m:t>C</m:t>
+            </m:r>
+          </m:e>
+          <m:sub>
+            <m:r>
+              <m:t>t</m:t>
+            </m:r>
+          </m:sub>
+        </m:sSub>
+      </m:oMath>
+      <w:r>
+        <w:t xml:space="preserve"> </w:t>
+      </w:r>
+      <w:r>
+        <w:t xml:space="preserve">is the reported catch in year</w:t>
+      </w:r>
+      <w:r>
+        <w:t xml:space="preserve"> </w:t>
+      </w:r>
+      <m:oMath>
+        <m:r>
+          <m:t>t</m:t>
+        </m:r>
+      </m:oMath>
+      <w:r>
+        <w:t xml:space="preserve">, and the</w:t>
+      </w:r>
+      <w:r>
+        <w:t xml:space="preserve"> </w:t>
+      </w:r>
+      <m:oMath>
+        <m:r>
+          <m:t>|</m:t>
+        </m:r>
+        <m:sSub>
+          <m:e>
+            <m:r>
+              <m:t>C</m:t>
+            </m:r>
+          </m:e>
+          <m:sub>
+            <m:r>
+              <m:t>t</m:t>
+            </m:r>
+          </m:sub>
+        </m:sSub>
+        <m:r>
+          <m:t>−</m:t>
+        </m:r>
+        <m:sSub>
+          <m:e>
+            <m:r>
+              <m:t>C</m:t>
+            </m:r>
+          </m:e>
+          <m:sub>
+            <m:r>
+              <m:t>t</m:t>
+            </m:r>
+            <m:r>
+              <m:t>−</m:t>
+            </m:r>
+            <m:r>
+              <m:t>1</m:t>
+            </m:r>
+          </m:sub>
+        </m:sSub>
+        <m:r>
+          <m:t>|</m:t>
+        </m:r>
+      </m:oMath>
+      <w:r>
+        <w:t xml:space="preserve"> </w:t>
+      </w:r>
+      <w:r>
+        <w:t xml:space="preserve">symbol denotes the absolute difference between the catches of two successive years. The multiplication by 100 turns this into a percentage rather than a proportion.</w:t>
+      </w:r>
     </w:p>
     <w:sectPr>
       <w:headerReference w:type="even" r:id="rId11"/>

</xml_diff>